<commit_message>
Uploaded Documentation & Old Releases
</commit_message>
<xml_diff>
--- a/Documentation/HellSprint_Development-Hell.docx
+++ b/Documentation/HellSprint_Development-Hell.docx
@@ -125,6 +125,15 @@
         </w:rPr>
         <w:t>SoundFX Designer – De Zara, Ian Carlo</w:t>
       </w:r>
+      <w:r>
+        <w:rPr>
+          <w:rFonts w:ascii="Times New Roman" w:hAnsi="Times New Roman" w:cs="Times New Roman"/>
+          <w:lang w:val="en-US"/>
+        </w:rPr>
+        <w:t xml:space="preserve"> L.</w:t>
+      </w:r>
+      <w:bookmarkStart w:id="0" w:name="_GoBack"/>
+      <w:bookmarkEnd w:id="0"/>
     </w:p>
     <w:p>
       <w:pPr>
@@ -324,15 +333,7 @@
           <w:sz w:val="24"/>
           <w:lang w:val="en-US"/>
         </w:rPr>
-        <w:t xml:space="preserve">, we also have this thought of what do we want the game to look like, </w:t>
-      </w:r>
-      <w:r>
-        <w:rPr>
-          <w:rFonts w:ascii="Times New Roman" w:hAnsi="Times New Roman" w:cs="Times New Roman"/>
-          <w:sz w:val="24"/>
-          <w:lang w:val="en-US"/>
-        </w:rPr>
-        <w:t xml:space="preserve">wether </w:t>
+        <w:t xml:space="preserve">, we also have this thought of what do we want the game to look like, wether </w:t>
       </w:r>
       <w:r>
         <w:rPr>
@@ -380,25 +381,7 @@
           <w:sz w:val="24"/>
           <w:lang w:val="en-US"/>
         </w:rPr>
-        <w:t>basic game</w:t>
-      </w:r>
-      <w:r>
-        <w:rPr>
-          <w:rFonts w:ascii="Times New Roman" w:hAnsi="Times New Roman" w:cs="Times New Roman"/>
-          <w:sz w:val="24"/>
-          <w:lang w:val="en-US"/>
-        </w:rPr>
-        <w:t xml:space="preserve">. </w:t>
-      </w:r>
-      <w:bookmarkStart w:id="0" w:name="_GoBack"/>
-      <w:bookmarkEnd w:id="0"/>
-      <w:r>
-        <w:rPr>
-          <w:rFonts w:ascii="Times New Roman" w:hAnsi="Times New Roman" w:cs="Times New Roman"/>
-          <w:sz w:val="24"/>
-          <w:lang w:val="en-US"/>
-        </w:rPr>
-        <w:t>Artist (Prince Guerrero), modelled a character that somehow resembles</w:t>
+        <w:t>basic game. Artist (Prince Guerrero), modelled a character that somehow resembles</w:t>
       </w:r>
       <w:r>
         <w:rPr>
@@ -434,7 +417,8 @@
       <w:r>
         <w:rPr>
           <w:rFonts w:ascii="Times New Roman" w:hAnsi="Times New Roman" w:cs="Times New Roman"/>
-          <w:lang w:val="en-US"/>
+          <w:noProof/>
+          <w:lang w:eastAsia="en-PH"/>
         </w:rPr>
         <w:drawing>
           <wp:inline distT="0" distB="0" distL="0" distR="0">
@@ -490,24 +474,14 @@
       <w:r>
         <w:t xml:space="preserve">Figure </w:t>
       </w:r>
-      <w:r>
-        <w:fldChar w:fldCharType="begin"/>
-      </w:r>
-      <w:r>
-        <w:instrText xml:space="preserve"> SEQ Figure \* ARABIC </w:instrText>
-      </w:r>
-      <w:r>
-        <w:fldChar w:fldCharType="separate"/>
-      </w:r>
-      <w:r>
-        <w:rPr>
-          <w:noProof/>
-        </w:rPr>
-        <w:t>1</w:t>
-      </w:r>
-      <w:r>
-        <w:fldChar w:fldCharType="end"/>
-      </w:r>
+      <w:fldSimple w:instr=" SEQ Figure \* ARABIC ">
+        <w:r>
+          <w:rPr>
+            <w:noProof/>
+          </w:rPr>
+          <w:t>1</w:t>
+        </w:r>
+      </w:fldSimple>
       <w:r>
         <w:t xml:space="preserve"> </w:t>
       </w:r>
@@ -567,34 +541,7 @@
           <w:lang w:val="en-US"/>
         </w:rPr>
         <w:lastRenderedPageBreak/>
-        <w:t xml:space="preserve">Part </w:t>
-      </w:r>
-      <w:r>
-        <w:rPr>
-          <w:rFonts w:ascii="Times New Roman" w:hAnsi="Times New Roman" w:cs="Times New Roman"/>
-          <w:b/>
-          <w:sz w:val="28"/>
-          <w:lang w:val="en-US"/>
-        </w:rPr>
-        <w:t>2</w:t>
-      </w:r>
-      <w:r>
-        <w:rPr>
-          <w:rFonts w:ascii="Times New Roman" w:hAnsi="Times New Roman" w:cs="Times New Roman"/>
-          <w:b/>
-          <w:sz w:val="28"/>
-          <w:lang w:val="en-US"/>
-        </w:rPr>
-        <w:t xml:space="preserve">: </w:t>
-      </w:r>
-      <w:r>
-        <w:rPr>
-          <w:rFonts w:ascii="Times New Roman" w:hAnsi="Times New Roman" w:cs="Times New Roman"/>
-          <w:b/>
-          <w:sz w:val="28"/>
-          <w:lang w:val="en-US"/>
-        </w:rPr>
-        <w:t>time Time TIME!</w:t>
+        <w:t>Part 2: time Time TIME!</w:t>
       </w:r>
     </w:p>
     <w:p>
@@ -739,24 +686,14 @@
       <w:r>
         <w:t xml:space="preserve">Figure </w:t>
       </w:r>
-      <w:r>
-        <w:fldChar w:fldCharType="begin"/>
-      </w:r>
-      <w:r>
-        <w:instrText xml:space="preserve"> SEQ Figure \* ARABIC </w:instrText>
-      </w:r>
-      <w:r>
-        <w:fldChar w:fldCharType="separate"/>
-      </w:r>
-      <w:r>
-        <w:rPr>
-          <w:noProof/>
-        </w:rPr>
-        <w:t>2</w:t>
-      </w:r>
-      <w:r>
-        <w:fldChar w:fldCharType="end"/>
-      </w:r>
+      <w:fldSimple w:instr=" SEQ Figure \* ARABIC ">
+        <w:r>
+          <w:rPr>
+            <w:noProof/>
+          </w:rPr>
+          <w:t>2</w:t>
+        </w:r>
+      </w:fldSimple>
       <w:r>
         <w:t xml:space="preserve"> HellSprint DevTeam</w:t>
       </w:r>
@@ -882,34 +819,7 @@
           <w:lang w:val="en-US"/>
         </w:rPr>
         <w:lastRenderedPageBreak/>
-        <w:t xml:space="preserve">Part </w:t>
-      </w:r>
-      <w:r>
-        <w:rPr>
-          <w:rFonts w:ascii="Times New Roman" w:hAnsi="Times New Roman" w:cs="Times New Roman"/>
-          <w:b/>
-          <w:sz w:val="28"/>
-          <w:lang w:val="en-US"/>
-        </w:rPr>
-        <w:t>3</w:t>
-      </w:r>
-      <w:r>
-        <w:rPr>
-          <w:rFonts w:ascii="Times New Roman" w:hAnsi="Times New Roman" w:cs="Times New Roman"/>
-          <w:b/>
-          <w:sz w:val="28"/>
-          <w:lang w:val="en-US"/>
-        </w:rPr>
-        <w:t xml:space="preserve">: </w:t>
-      </w:r>
-      <w:r>
-        <w:rPr>
-          <w:rFonts w:ascii="Times New Roman" w:hAnsi="Times New Roman" w:cs="Times New Roman"/>
-          <w:b/>
-          <w:sz w:val="28"/>
-          <w:lang w:val="en-US"/>
-        </w:rPr>
-        <w:t>Quality &gt; Quantity</w:t>
+        <w:t>Part 3: Quality &gt; Quantity</w:t>
       </w:r>
     </w:p>
     <w:p>
@@ -999,166 +909,157 @@
       <w:r>
         <w:t xml:space="preserve">Figure </w:t>
       </w:r>
-      <w:r>
-        <w:fldChar w:fldCharType="begin"/>
-      </w:r>
-      <w:r>
-        <w:instrText xml:space="preserve"> SEQ Figure \* ARABIC </w:instrText>
-      </w:r>
-      <w:r>
-        <w:fldChar w:fldCharType="separate"/>
+      <w:fldSimple w:instr=" SEQ Figure \* ARABIC ">
+        <w:r>
+          <w:rPr>
+            <w:noProof/>
+          </w:rPr>
+          <w:t>3</w:t>
+        </w:r>
+      </w:fldSimple>
+      <w:r>
+        <w:t xml:space="preserve"> Hell</w:t>
       </w:r>
       <w:r>
         <w:rPr>
           <w:noProof/>
         </w:rPr>
-        <w:t>3</w:t>
-      </w:r>
-      <w:r>
-        <w:fldChar w:fldCharType="end"/>
-      </w:r>
-      <w:r>
-        <w:t xml:space="preserve"> Hell</w:t>
+        <w:t>Sprint Early Development</w:t>
       </w:r>
       <w:r>
         <w:rPr>
           <w:noProof/>
         </w:rPr>
-        <w:t>Sprint Early Development</w:t>
-      </w:r>
+        <w:t xml:space="preserve"> using Unity Game Engine</w:t>
+      </w:r>
+    </w:p>
+    <w:p>
+      <w:pPr>
+        <w:pStyle w:val="NoSpacing"/>
+        <w:jc w:val="both"/>
+        <w:rPr>
+          <w:rFonts w:ascii="Times New Roman" w:hAnsi="Times New Roman" w:cs="Times New Roman"/>
+          <w:sz w:val="24"/>
+          <w:lang w:val="en-US"/>
+        </w:rPr>
+      </w:pPr>
+      <w:r>
+        <w:rPr>
+          <w:rFonts w:ascii="Times New Roman" w:hAnsi="Times New Roman" w:cs="Times New Roman"/>
+          <w:sz w:val="24"/>
+          <w:lang w:val="en-US"/>
+        </w:rPr>
+        <w:t>People says, that Quantity over Quality is better, as it provides a better gameplay throughout the playthrough</w:t>
+      </w:r>
+      <w:r>
+        <w:rPr>
+          <w:rFonts w:ascii="Times New Roman" w:hAnsi="Times New Roman" w:cs="Times New Roman"/>
+          <w:sz w:val="24"/>
+          <w:lang w:val="en-US"/>
+        </w:rPr>
+        <w:t xml:space="preserve"> whilst having a more content throughout,</w:t>
+      </w:r>
+      <w:r>
+        <w:rPr>
+          <w:rFonts w:ascii="Times New Roman" w:hAnsi="Times New Roman" w:cs="Times New Roman"/>
+          <w:sz w:val="24"/>
+          <w:lang w:val="en-US"/>
+        </w:rPr>
+        <w:t xml:space="preserve"> but for our team, we ne</w:t>
+      </w:r>
+      <w:r>
+        <w:rPr>
+          <w:rFonts w:ascii="Times New Roman" w:hAnsi="Times New Roman" w:cs="Times New Roman"/>
+          <w:sz w:val="24"/>
+          <w:lang w:val="en-US"/>
+        </w:rPr>
+        <w:t>ver have this kind of vision, w</w:t>
+      </w:r>
+      <w:r>
+        <w:rPr>
+          <w:rFonts w:ascii="Times New Roman" w:hAnsi="Times New Roman" w:cs="Times New Roman"/>
+          <w:sz w:val="24"/>
+          <w:lang w:val="en-US"/>
+        </w:rPr>
+        <w:t>e never wanted a game that just</w:t>
+      </w:r>
+      <w:r>
+        <w:rPr>
+          <w:rFonts w:ascii="Times New Roman" w:hAnsi="Times New Roman" w:cs="Times New Roman"/>
+          <w:sz w:val="24"/>
+          <w:lang w:val="en-US"/>
+        </w:rPr>
+        <w:t xml:space="preserve"> uses the phrase, “Just call it a day”, we never wanted that kind of vision, in our team, we wanted to make a game that has a quality meaning in every way, wether it would be the characters, the world building, and overall the feel of the game. We never wanted to make a game that just “Call it a day”, although we are short in time, but our team are eager in making this game as much as someone can call it a Quality Work.</w:t>
+      </w:r>
+    </w:p>
+    <w:p>
+      <w:pPr>
+        <w:pStyle w:val="NoSpacing"/>
+        <w:jc w:val="both"/>
+        <w:rPr>
+          <w:rFonts w:ascii="Times New Roman" w:hAnsi="Times New Roman" w:cs="Times New Roman"/>
+          <w:sz w:val="24"/>
+          <w:lang w:val="en-US"/>
+        </w:rPr>
+      </w:pPr>
+    </w:p>
+    <w:p>
+      <w:pPr>
+        <w:pStyle w:val="NoSpacing"/>
+        <w:jc w:val="both"/>
+        <w:rPr>
+          <w:rFonts w:ascii="Times New Roman" w:hAnsi="Times New Roman" w:cs="Times New Roman"/>
+          <w:sz w:val="24"/>
+          <w:lang w:val="en-US"/>
+        </w:rPr>
+      </w:pPr>
+      <w:r>
+        <w:rPr>
+          <w:rFonts w:ascii="Times New Roman" w:hAnsi="Times New Roman" w:cs="Times New Roman"/>
+          <w:sz w:val="24"/>
+          <w:lang w:val="en-US"/>
+        </w:rPr>
+        <w:t xml:space="preserve">We really emphasize in making the game as much as </w:t>
+      </w:r>
+      <w:r>
+        <w:rPr>
+          <w:rFonts w:ascii="Times New Roman" w:hAnsi="Times New Roman" w:cs="Times New Roman"/>
+          <w:sz w:val="24"/>
+          <w:lang w:val="en-US"/>
+        </w:rPr>
+        <w:t>fun</w:t>
+      </w:r>
+      <w:r>
+        <w:rPr>
+          <w:rFonts w:ascii="Times New Roman" w:hAnsi="Times New Roman" w:cs="Times New Roman"/>
+          <w:sz w:val="24"/>
+          <w:lang w:val="en-US"/>
+        </w:rPr>
+        <w:t>, we did alpha testing in every implementation of a certain feature just to make sure that it runs well and don’t ruin the user experience</w:t>
+      </w:r>
+      <w:r>
+        <w:rPr>
+          <w:rFonts w:ascii="Times New Roman" w:hAnsi="Times New Roman" w:cs="Times New Roman"/>
+          <w:sz w:val="24"/>
+          <w:lang w:val="en-US"/>
+        </w:rPr>
+        <w:t xml:space="preserve"> by any means at all. We also made sure that the game runs very well in every machine by conducting playtests and gather their system specs, and honestly it did run well, with a good performance overall.</w:t>
+      </w:r>
+    </w:p>
+    <w:p>
+      <w:pPr>
+        <w:pStyle w:val="NoSpacing"/>
+        <w:jc w:val="both"/>
+        <w:rPr>
+          <w:rFonts w:ascii="Times New Roman" w:hAnsi="Times New Roman" w:cs="Times New Roman"/>
+          <w:sz w:val="24"/>
+          <w:lang w:val="en-US"/>
+        </w:rPr>
+      </w:pPr>
       <w:r>
         <w:rPr>
           <w:noProof/>
-        </w:rPr>
-        <w:t xml:space="preserve"> using Unity Game Engine</w:t>
-      </w:r>
-    </w:p>
-    <w:p>
-      <w:pPr>
-        <w:pStyle w:val="NoSpacing"/>
-        <w:jc w:val="both"/>
-        <w:rPr>
-          <w:rFonts w:ascii="Times New Roman" w:hAnsi="Times New Roman" w:cs="Times New Roman"/>
-          <w:sz w:val="24"/>
-          <w:lang w:val="en-US"/>
-        </w:rPr>
-      </w:pPr>
-      <w:r>
-        <w:rPr>
-          <w:rFonts w:ascii="Times New Roman" w:hAnsi="Times New Roman" w:cs="Times New Roman"/>
-          <w:sz w:val="24"/>
-          <w:lang w:val="en-US"/>
-        </w:rPr>
-        <w:t>People says, that Quantity over Quality is better, as it provides a better gameplay throughout the playthrough</w:t>
-      </w:r>
-      <w:r>
-        <w:rPr>
-          <w:rFonts w:ascii="Times New Roman" w:hAnsi="Times New Roman" w:cs="Times New Roman"/>
-          <w:sz w:val="24"/>
-          <w:lang w:val="en-US"/>
-        </w:rPr>
-        <w:t xml:space="preserve"> whilst having a more content throughout,</w:t>
-      </w:r>
-      <w:r>
-        <w:rPr>
-          <w:rFonts w:ascii="Times New Roman" w:hAnsi="Times New Roman" w:cs="Times New Roman"/>
-          <w:sz w:val="24"/>
-          <w:lang w:val="en-US"/>
-        </w:rPr>
-        <w:t xml:space="preserve"> but for our team, we ne</w:t>
-      </w:r>
-      <w:r>
-        <w:rPr>
-          <w:rFonts w:ascii="Times New Roman" w:hAnsi="Times New Roman" w:cs="Times New Roman"/>
-          <w:sz w:val="24"/>
-          <w:lang w:val="en-US"/>
-        </w:rPr>
-        <w:t>ver have this kind of vision, w</w:t>
-      </w:r>
-      <w:r>
-        <w:rPr>
-          <w:rFonts w:ascii="Times New Roman" w:hAnsi="Times New Roman" w:cs="Times New Roman"/>
-          <w:sz w:val="24"/>
-          <w:lang w:val="en-US"/>
-        </w:rPr>
-        <w:t>e never wanted a game that just</w:t>
-      </w:r>
-      <w:r>
-        <w:rPr>
-          <w:rFonts w:ascii="Times New Roman" w:hAnsi="Times New Roman" w:cs="Times New Roman"/>
-          <w:sz w:val="24"/>
-          <w:lang w:val="en-US"/>
-        </w:rPr>
-        <w:t xml:space="preserve"> uses the phrase, “Just call it a day”, we never wanted that kind of vision, in our team, we wanted to make a game that has a quality meaning in every way, wether it would be the characters, the world building, and overall the feel of the game. We never wanted to make a game that just “Call it a day”, although we are short in time, but our team are eager in making this game as much as someone can call it a Quality Work.</w:t>
-      </w:r>
-    </w:p>
-    <w:p>
-      <w:pPr>
-        <w:pStyle w:val="NoSpacing"/>
-        <w:jc w:val="both"/>
-        <w:rPr>
-          <w:rFonts w:ascii="Times New Roman" w:hAnsi="Times New Roman" w:cs="Times New Roman"/>
-          <w:sz w:val="24"/>
-          <w:lang w:val="en-US"/>
-        </w:rPr>
-      </w:pPr>
-    </w:p>
-    <w:p>
-      <w:pPr>
-        <w:pStyle w:val="NoSpacing"/>
-        <w:jc w:val="both"/>
-        <w:rPr>
-          <w:rFonts w:ascii="Times New Roman" w:hAnsi="Times New Roman" w:cs="Times New Roman"/>
-          <w:sz w:val="24"/>
-          <w:lang w:val="en-US"/>
-        </w:rPr>
-      </w:pPr>
-      <w:r>
-        <w:rPr>
-          <w:rFonts w:ascii="Times New Roman" w:hAnsi="Times New Roman" w:cs="Times New Roman"/>
-          <w:sz w:val="24"/>
-          <w:lang w:val="en-US"/>
-        </w:rPr>
-        <w:t xml:space="preserve">We really emphasize in making the game as much as </w:t>
-      </w:r>
-      <w:r>
-        <w:rPr>
-          <w:rFonts w:ascii="Times New Roman" w:hAnsi="Times New Roman" w:cs="Times New Roman"/>
-          <w:sz w:val="24"/>
-          <w:lang w:val="en-US"/>
-        </w:rPr>
-        <w:t>fun</w:t>
-      </w:r>
-      <w:r>
-        <w:rPr>
-          <w:rFonts w:ascii="Times New Roman" w:hAnsi="Times New Roman" w:cs="Times New Roman"/>
-          <w:sz w:val="24"/>
-          <w:lang w:val="en-US"/>
-        </w:rPr>
-        <w:t>, we did alpha testing in every implementation of a certain feature just to make sure that it runs well and don’t ruin the user experience</w:t>
-      </w:r>
-      <w:r>
-        <w:rPr>
-          <w:rFonts w:ascii="Times New Roman" w:hAnsi="Times New Roman" w:cs="Times New Roman"/>
-          <w:sz w:val="24"/>
-          <w:lang w:val="en-US"/>
-        </w:rPr>
-        <w:t xml:space="preserve"> by any means at all. We also made sure that the game runs very well in every machine by conducting playtests and gather their system specs, and honestly it did run well, with a good performance overall.</w:t>
-      </w:r>
-    </w:p>
-    <w:p>
-      <w:pPr>
-        <w:pStyle w:val="NoSpacing"/>
-        <w:jc w:val="both"/>
-        <w:rPr>
-          <w:rFonts w:ascii="Times New Roman" w:hAnsi="Times New Roman" w:cs="Times New Roman"/>
-          <w:sz w:val="24"/>
-          <w:lang w:val="en-US"/>
-        </w:rPr>
-      </w:pPr>
-      <w:r>
-        <w:rPr>
-          <w:noProof/>
+          <w:lang w:eastAsia="en-PH"/>
         </w:rPr>
         <w:lastRenderedPageBreak/>
         <mc:AlternateContent>
@@ -1217,24 +1118,14 @@
                             <w:r>
                               <w:t xml:space="preserve">Figure </w:t>
                             </w:r>
-                            <w:r>
-                              <w:fldChar w:fldCharType="begin"/>
-                            </w:r>
-                            <w:r>
-                              <w:instrText xml:space="preserve"> SEQ Figure \* ARABIC </w:instrText>
-                            </w:r>
-                            <w:r>
-                              <w:fldChar w:fldCharType="separate"/>
-                            </w:r>
-                            <w:r>
-                              <w:rPr>
-                                <w:noProof/>
-                              </w:rPr>
-                              <w:t>4</w:t>
-                            </w:r>
-                            <w:r>
-                              <w:fldChar w:fldCharType="end"/>
-                            </w:r>
+                            <w:fldSimple w:instr=" SEQ Figure \* ARABIC ">
+                              <w:r>
+                                <w:rPr>
+                                  <w:noProof/>
+                                </w:rPr>
+                                <w:t>4</w:t>
+                              </w:r>
+                            </w:fldSimple>
                             <w:r>
                               <w:t xml:space="preserve"> HellSprint Enemy : </w:t>
                             </w:r>
@@ -1319,8 +1210,9 @@
       <w:r>
         <w:rPr>
           <w:rFonts w:ascii="Times New Roman" w:hAnsi="Times New Roman" w:cs="Times New Roman"/>
-          <w:sz w:val="24"/>
-          <w:lang w:val="en-US"/>
+          <w:noProof/>
+          <w:sz w:val="24"/>
+          <w:lang w:eastAsia="en-PH"/>
         </w:rPr>
         <w:drawing>
           <wp:anchor distT="0" distB="0" distL="114300" distR="114300" simplePos="0" relativeHeight="251660288" behindDoc="1" locked="0" layoutInCell="1" allowOverlap="1" wp14:anchorId="4480E4A2" wp14:editId="1FCFE675">
@@ -1386,6 +1278,7 @@
       <w:r>
         <w:rPr>
           <w:noProof/>
+          <w:lang w:eastAsia="en-PH"/>
         </w:rPr>
         <mc:AlternateContent>
           <mc:Choice Requires="wps">
@@ -1443,24 +1336,14 @@
                             <w:r>
                               <w:t xml:space="preserve">Figure </w:t>
                             </w:r>
-                            <w:r>
-                              <w:fldChar w:fldCharType="begin"/>
-                            </w:r>
-                            <w:r>
-                              <w:instrText xml:space="preserve"> SEQ Figure \* ARABIC </w:instrText>
-                            </w:r>
-                            <w:r>
-                              <w:fldChar w:fldCharType="separate"/>
-                            </w:r>
-                            <w:r>
-                              <w:rPr>
-                                <w:noProof/>
-                              </w:rPr>
-                              <w:t>5</w:t>
-                            </w:r>
-                            <w:r>
-                              <w:fldChar w:fldCharType="end"/>
-                            </w:r>
+                            <w:fldSimple w:instr=" SEQ Figure \* ARABIC ">
+                              <w:r>
+                                <w:rPr>
+                                  <w:noProof/>
+                                </w:rPr>
+                                <w:t>5</w:t>
+                              </w:r>
+                            </w:fldSimple>
                             <w:r>
                               <w:t xml:space="preserve"> HellSprint Enemy : Necro</w:t>
                             </w:r>
@@ -1529,8 +1412,9 @@
       <w:r>
         <w:rPr>
           <w:rFonts w:ascii="Times New Roman" w:hAnsi="Times New Roman" w:cs="Times New Roman"/>
-          <w:sz w:val="24"/>
-          <w:lang w:val="en-US"/>
+          <w:noProof/>
+          <w:sz w:val="24"/>
+          <w:lang w:eastAsia="en-PH"/>
         </w:rPr>
         <w:drawing>
           <wp:anchor distT="0" distB="0" distL="114300" distR="114300" simplePos="0" relativeHeight="251659264" behindDoc="1" locked="0" layoutInCell="1" allowOverlap="1" wp14:anchorId="73A6C487" wp14:editId="5FCE7217">
@@ -1599,6 +1483,7 @@
       <w:r>
         <w:rPr>
           <w:noProof/>
+          <w:lang w:eastAsia="en-PH"/>
         </w:rPr>
         <mc:AlternateContent>
           <mc:Choice Requires="wps">
@@ -1656,24 +1541,14 @@
                             <w:r>
                               <w:t xml:space="preserve">Figure </w:t>
                             </w:r>
-                            <w:r>
-                              <w:fldChar w:fldCharType="begin"/>
-                            </w:r>
-                            <w:r>
-                              <w:instrText xml:space="preserve"> SEQ Figure \* ARABIC </w:instrText>
-                            </w:r>
-                            <w:r>
-                              <w:fldChar w:fldCharType="separate"/>
-                            </w:r>
-                            <w:r>
-                              <w:rPr>
-                                <w:noProof/>
-                              </w:rPr>
-                              <w:t>6</w:t>
-                            </w:r>
-                            <w:r>
-                              <w:fldChar w:fldCharType="end"/>
-                            </w:r>
+                            <w:fldSimple w:instr=" SEQ Figure \* ARABIC ">
+                              <w:r>
+                                <w:rPr>
+                                  <w:noProof/>
+                                </w:rPr>
+                                <w:t>6</w:t>
+                              </w:r>
+                            </w:fldSimple>
                             <w:r>
                               <w:t xml:space="preserve"> HellSprint Enemy : Morph Untextured</w:t>
                             </w:r>
@@ -1742,8 +1617,9 @@
       <w:r>
         <w:rPr>
           <w:rFonts w:ascii="Times New Roman" w:hAnsi="Times New Roman" w:cs="Times New Roman"/>
-          <w:sz w:val="24"/>
-          <w:lang w:val="en-US"/>
+          <w:noProof/>
+          <w:sz w:val="24"/>
+          <w:lang w:eastAsia="en-PH"/>
         </w:rPr>
         <w:drawing>
           <wp:anchor distT="0" distB="0" distL="114300" distR="114300" simplePos="0" relativeHeight="251658240" behindDoc="1" locked="0" layoutInCell="1" allowOverlap="1" wp14:anchorId="0CA5F16E" wp14:editId="552BC25B">
@@ -2605,7 +2481,7 @@
 </file>
 
 <file path=customXml/itemProps1.xml><?xml version="1.0" encoding="utf-8"?>
-<ds:datastoreItem xmlns:ds="http://schemas.openxmlformats.org/officeDocument/2006/customXml" ds:itemID="{13AF1456-1DDA-4E08-832A-3FEF16B812ED}">
+<ds:datastoreItem xmlns:ds="http://schemas.openxmlformats.org/officeDocument/2006/customXml" ds:itemID="{ED4BC0F6-2C8B-466B-9E38-C888420812E0}">
   <ds:schemaRefs>
     <ds:schemaRef ds:uri="http://schemas.openxmlformats.org/officeDocument/2006/bibliography"/>
   </ds:schemaRefs>

</xml_diff>